<commit_message>
Contract updated, logs, add, update, get, delete books from library
</commit_message>
<xml_diff>
--- a/Contract.docx
+++ b/Contract.docx
@@ -4,6 +4,7 @@
   <w:body>
     <w:p>
       <w:pPr>
+        <w:pStyle w:val="Heading1"/>
         <w:rPr>
           <w:lang w:val="en-US"/>
         </w:rPr>
@@ -61,60 +62,39 @@
       <w:r>
         <w:t>{</w:t>
       </w:r>
-    </w:p>
-    <w:p>
-      <w:pPr>
-        <w:ind w:left="2160"/>
-      </w:pPr>
+      <w:r>
+        <w:br/>
+      </w:r>
+      <w:r>
+        <w:t>    "book": "Selenium",</w:t>
+      </w:r>
+      <w:r>
+        <w:br/>
+      </w:r>
+      <w:r>
+        <w:t>    "aisle": 784,</w:t>
+      </w:r>
+      <w:r>
+        <w:br/>
+      </w:r>
+      <w:r>
+        <w:t>    "author": "</w:t>
+      </w:r>
+      <w:proofErr w:type="spellStart"/>
+      <w:r>
+        <w:t>Aish</w:t>
+      </w:r>
+      <w:proofErr w:type="spellEnd"/>
+      <w:r>
+        <w:t>",</w:t>
+      </w:r>
+      <w:r>
+        <w:br/>
+      </w:r>
       <w:r>
         <w:t>    "</w:t>
       </w:r>
       <w:proofErr w:type="spellStart"/>
-      <w:proofErr w:type="gramStart"/>
-      <w:r>
-        <w:t>book</w:t>
-      </w:r>
-      <w:proofErr w:type="gramEnd"/>
-      <w:r>
-        <w:t>_name</w:t>
-      </w:r>
-      <w:proofErr w:type="spellEnd"/>
-      <w:r>
-        <w:t>": "Selenium",</w:t>
-      </w:r>
-    </w:p>
-    <w:p>
-      <w:pPr>
-        <w:ind w:left="2160"/>
-      </w:pPr>
-      <w:r>
-        <w:t>    "aisle": 784,</w:t>
-      </w:r>
-    </w:p>
-    <w:p>
-      <w:pPr>
-        <w:ind w:left="2160"/>
-      </w:pPr>
-      <w:r>
-        <w:t>    "author": "</w:t>
-      </w:r>
-      <w:proofErr w:type="spellStart"/>
-      <w:r>
-        <w:t>Aish</w:t>
-      </w:r>
-      <w:proofErr w:type="spellEnd"/>
-      <w:r>
-        <w:t>",</w:t>
-      </w:r>
-    </w:p>
-    <w:p>
-      <w:pPr>
-        <w:ind w:left="2160"/>
-      </w:pPr>
-      <w:r>
-        <w:t>    "</w:t>
-      </w:r>
-      <w:proofErr w:type="spellStart"/>
       <w:r>
         <w:t>isbn</w:t>
       </w:r>
@@ -130,11 +110,9 @@
       <w:r>
         <w:t>"</w:t>
       </w:r>
-    </w:p>
-    <w:p>
-      <w:pPr>
-        <w:ind w:left="2160"/>
-      </w:pPr>
+      <w:r>
+        <w:br/>
+      </w:r>
       <w:r>
         <w:t>}</w:t>
       </w:r>
@@ -207,10 +185,7 @@
         <w:pStyle w:val="ListParagraph"/>
       </w:pPr>
       <w:r>
-        <w:t xml:space="preserve">Header: unique: </w:t>
-      </w:r>
-      <w:r>
-        <w:t>bkhdf876</w:t>
+        <w:t>Header: unique: bkhdf876</w:t>
       </w:r>
       <w:r>
         <w:br/>
@@ -279,10 +254,7 @@
         <w:pStyle w:val="ListParagraph"/>
       </w:pPr>
       <w:r>
-        <w:t xml:space="preserve">Header: unique: </w:t>
-      </w:r>
-      <w:r>
-        <w:t>hhfcd784</w:t>
+        <w:t>Header: unique: hhfcd784</w:t>
       </w:r>
     </w:p>
     <w:p>
@@ -292,6 +264,1377 @@
       <w:r>
         <w:t>Status code: 202 Accepted</w:t>
       </w:r>
+    </w:p>
+    <w:p/>
+    <w:p/>
+    <w:p/>
+    <w:p/>
+    <w:p/>
+    <w:p/>
+    <w:p/>
+    <w:p/>
+    <w:p/>
+    <w:p/>
+    <w:p>
+      <w:pPr>
+        <w:pStyle w:val="Heading1"/>
+      </w:pPr>
+      <w:r>
+        <w:lastRenderedPageBreak/>
+        <w:t>Update Book in Library:</w:t>
+      </w:r>
+    </w:p>
+    <w:p/>
+    <w:p>
+      <w:r>
+        <w:rPr>
+          <w:lang w:val="en-US"/>
+        </w:rPr>
+        <w:t>Method: P</w:t>
+      </w:r>
+      <w:r>
+        <w:rPr>
+          <w:lang w:val="en-US"/>
+        </w:rPr>
+        <w:t>U</w:t>
+      </w:r>
+      <w:r>
+        <w:rPr>
+          <w:lang w:val="en-US"/>
+        </w:rPr>
+        <w:t>T</w:t>
+      </w:r>
+      <w:r>
+        <w:rPr>
+          <w:lang w:val="en-US"/>
+        </w:rPr>
+        <w:br/>
+        <w:t xml:space="preserve">URL: </w:t>
+      </w:r>
+      <w:hyperlink r:id="rId6" w:history="1">
+        <w:r>
+          <w:rPr>
+            <w:rStyle w:val="Hyperlink"/>
+          </w:rPr>
+          <w:t>http://localhost:8080</w:t>
+        </w:r>
+      </w:hyperlink>
+      <w:r>
+        <w:br/>
+        <w:t xml:space="preserve">Resource: </w:t>
+      </w:r>
+      <w:r>
+        <w:t>/</w:t>
+      </w:r>
+      <w:proofErr w:type="spellStart"/>
+      <w:r>
+        <w:t>updatebook</w:t>
+      </w:r>
+      <w:proofErr w:type="spellEnd"/>
+      <w:r>
+        <w:t>/{id}</w:t>
+      </w:r>
+      <w:r>
+        <w:br/>
+        <w:t>JSON Request body sample:</w:t>
+      </w:r>
+    </w:p>
+    <w:p>
+      <w:pPr>
+        <w:ind w:left="2160"/>
+      </w:pPr>
+      <w:r>
+        <w:t>{</w:t>
+      </w:r>
+      <w:r>
+        <w:br/>
+      </w:r>
+      <w:r>
+        <w:t>    "book": "Selenium",</w:t>
+      </w:r>
+      <w:r>
+        <w:br/>
+      </w:r>
+      <w:r>
+        <w:t>    "author": "</w:t>
+      </w:r>
+      <w:proofErr w:type="spellStart"/>
+      <w:r>
+        <w:t>Aish</w:t>
+      </w:r>
+      <w:proofErr w:type="spellEnd"/>
+      <w:r>
+        <w:t>"</w:t>
+      </w:r>
+      <w:r>
+        <w:br/>
+      </w:r>
+      <w:r>
+        <w:t>}</w:t>
+      </w:r>
+    </w:p>
+    <w:p>
+      <w:r>
+        <w:t>JSON Response body samples:</w:t>
+      </w:r>
+    </w:p>
+    <w:p>
+      <w:pPr>
+        <w:pStyle w:val="ListParagraph"/>
+        <w:numPr>
+          <w:ilvl w:val="0"/>
+          <w:numId w:val="2"/>
+        </w:numPr>
+      </w:pPr>
+      <w:r>
+        <w:t>Updated</w:t>
+      </w:r>
+      <w:r>
+        <w:t xml:space="preserve"> </w:t>
+      </w:r>
+      <w:proofErr w:type="spellStart"/>
+      <w:r>
+        <w:t>succesfully</w:t>
+      </w:r>
+      <w:proofErr w:type="spellEnd"/>
+      <w:r>
+        <w:t>:</w:t>
+      </w:r>
+    </w:p>
+    <w:p>
+      <w:pPr>
+        <w:ind w:left="720"/>
+      </w:pPr>
+      <w:r>
+        <w:t>{</w:t>
+      </w:r>
+      <w:r>
+        <w:br/>
+      </w:r>
+      <w:r>
+        <w:t>    "book": "Selenium",</w:t>
+      </w:r>
+      <w:r>
+        <w:br/>
+      </w:r>
+      <w:r>
+        <w:t>    "aisle": 784,</w:t>
+      </w:r>
+      <w:r>
+        <w:br/>
+      </w:r>
+      <w:r>
+        <w:t>    "author": "</w:t>
+      </w:r>
+      <w:proofErr w:type="spellStart"/>
+      <w:r>
+        <w:t>Aish</w:t>
+      </w:r>
+      <w:proofErr w:type="spellEnd"/>
+      <w:r>
+        <w:t>",</w:t>
+      </w:r>
+      <w:r>
+        <w:br/>
+      </w:r>
+      <w:r>
+        <w:t>    "</w:t>
+      </w:r>
+      <w:proofErr w:type="spellStart"/>
+      <w:r>
+        <w:t>isbn</w:t>
+      </w:r>
+      <w:proofErr w:type="spellEnd"/>
+      <w:r>
+        <w:t>": "</w:t>
+      </w:r>
+      <w:proofErr w:type="spellStart"/>
+      <w:r>
+        <w:t>hhfcd</w:t>
+      </w:r>
+      <w:proofErr w:type="spellEnd"/>
+      <w:r>
+        <w:t>"</w:t>
+      </w:r>
+      <w:r>
+        <w:t>,</w:t>
+      </w:r>
+      <w:r>
+        <w:br/>
+        <w:t xml:space="preserve">    </w:t>
+      </w:r>
+      <w:r>
+        <w:t>"</w:t>
+      </w:r>
+      <w:r>
+        <w:t>id</w:t>
+      </w:r>
+      <w:r>
+        <w:t>": "hhfcd</w:t>
+      </w:r>
+      <w:r>
+        <w:t>784</w:t>
+      </w:r>
+      <w:r>
+        <w:t>"</w:t>
+      </w:r>
+      <w:r>
+        <w:t>,</w:t>
+      </w:r>
+      <w:r>
+        <w:br/>
+      </w:r>
+      <w:r>
+        <w:t>}</w:t>
+      </w:r>
+      <w:r>
+        <w:t xml:space="preserve"> </w:t>
+      </w:r>
+      <w:r>
+        <w:br/>
+        <w:t>Status code: 201 Created</w:t>
+      </w:r>
+    </w:p>
+    <w:p>
+      <w:pPr>
+        <w:pStyle w:val="ListParagraph"/>
+      </w:pPr>
+    </w:p>
+    <w:p>
+      <w:pPr>
+        <w:pStyle w:val="ListParagraph"/>
+        <w:numPr>
+          <w:ilvl w:val="0"/>
+          <w:numId w:val="2"/>
+        </w:numPr>
+      </w:pPr>
+      <w:r>
+        <w:t xml:space="preserve">Book </w:t>
+      </w:r>
+      <w:r>
+        <w:t>does not</w:t>
+      </w:r>
+      <w:r>
+        <w:t xml:space="preserve"> </w:t>
+      </w:r>
+      <w:proofErr w:type="gramStart"/>
+      <w:r>
+        <w:t>exists</w:t>
+      </w:r>
+      <w:proofErr w:type="gramEnd"/>
+      <w:r>
+        <w:t>:</w:t>
+      </w:r>
+    </w:p>
+    <w:p>
+      <w:pPr>
+        <w:pStyle w:val="ListParagraph"/>
+      </w:pPr>
+      <w:r>
+        <w:t>{</w:t>
+      </w:r>
+    </w:p>
+    <w:p>
+      <w:pPr>
+        <w:pStyle w:val="ListParagraph"/>
+      </w:pPr>
+      <w:r>
+        <w:t xml:space="preserve">    "</w:t>
+      </w:r>
+      <w:proofErr w:type="spellStart"/>
+      <w:r>
+        <w:t>msg</w:t>
+      </w:r>
+      <w:proofErr w:type="spellEnd"/>
+      <w:r>
+        <w:t xml:space="preserve">": "Book </w:t>
+      </w:r>
+      <w:r>
+        <w:t>does not</w:t>
+      </w:r>
+      <w:r>
+        <w:t xml:space="preserve"> exist"</w:t>
+      </w:r>
+    </w:p>
+    <w:p>
+      <w:pPr>
+        <w:pStyle w:val="ListParagraph"/>
+      </w:pPr>
+      <w:r>
+        <w:t>}</w:t>
+      </w:r>
+    </w:p>
+    <w:p>
+      <w:pPr>
+        <w:pStyle w:val="ListParagraph"/>
+      </w:pPr>
+      <w:r>
+        <w:t xml:space="preserve">Status code: </w:t>
+      </w:r>
+      <w:r>
+        <w:t>400</w:t>
+      </w:r>
+      <w:r>
+        <w:t xml:space="preserve"> </w:t>
+      </w:r>
+      <w:r>
+        <w:t>Bad Request</w:t>
+      </w:r>
+    </w:p>
+    <w:p>
+      <w:pPr>
+        <w:pStyle w:val="ListParagraph"/>
+      </w:pPr>
+    </w:p>
+    <w:p>
+      <w:pPr>
+        <w:pStyle w:val="ListParagraph"/>
+      </w:pPr>
+    </w:p>
+    <w:p>
+      <w:pPr>
+        <w:pStyle w:val="ListParagraph"/>
+      </w:pPr>
+    </w:p>
+    <w:p>
+      <w:pPr>
+        <w:pStyle w:val="ListParagraph"/>
+      </w:pPr>
+    </w:p>
+    <w:p>
+      <w:pPr>
+        <w:pStyle w:val="ListParagraph"/>
+      </w:pPr>
+    </w:p>
+    <w:p>
+      <w:pPr>
+        <w:pStyle w:val="ListParagraph"/>
+      </w:pPr>
+    </w:p>
+    <w:p>
+      <w:pPr>
+        <w:pStyle w:val="ListParagraph"/>
+      </w:pPr>
+    </w:p>
+    <w:p>
+      <w:pPr>
+        <w:pStyle w:val="ListParagraph"/>
+      </w:pPr>
+    </w:p>
+    <w:p>
+      <w:pPr>
+        <w:pStyle w:val="ListParagraph"/>
+      </w:pPr>
+    </w:p>
+    <w:p>
+      <w:pPr>
+        <w:pStyle w:val="ListParagraph"/>
+      </w:pPr>
+    </w:p>
+    <w:p>
+      <w:pPr>
+        <w:pStyle w:val="ListParagraph"/>
+      </w:pPr>
+    </w:p>
+    <w:p>
+      <w:pPr>
+        <w:pStyle w:val="ListParagraph"/>
+      </w:pPr>
+    </w:p>
+    <w:p>
+      <w:pPr>
+        <w:pStyle w:val="ListParagraph"/>
+      </w:pPr>
+    </w:p>
+    <w:p>
+      <w:pPr>
+        <w:pStyle w:val="ListParagraph"/>
+      </w:pPr>
+    </w:p>
+    <w:p>
+      <w:pPr>
+        <w:pStyle w:val="ListParagraph"/>
+      </w:pPr>
+    </w:p>
+    <w:p>
+      <w:pPr>
+        <w:pStyle w:val="ListParagraph"/>
+      </w:pPr>
+    </w:p>
+    <w:p>
+      <w:pPr>
+        <w:pStyle w:val="ListParagraph"/>
+      </w:pPr>
+    </w:p>
+    <w:p>
+      <w:pPr>
+        <w:pStyle w:val="ListParagraph"/>
+      </w:pPr>
+    </w:p>
+    <w:p>
+      <w:pPr>
+        <w:pStyle w:val="Heading1"/>
+      </w:pPr>
+      <w:r>
+        <w:lastRenderedPageBreak/>
+        <w:t>Get</w:t>
+      </w:r>
+      <w:r>
+        <w:t xml:space="preserve"> Book in Library</w:t>
+      </w:r>
+      <w:r>
+        <w:t xml:space="preserve"> with ID</w:t>
+      </w:r>
+      <w:r>
+        <w:t>:</w:t>
+      </w:r>
+    </w:p>
+    <w:p/>
+    <w:p>
+      <w:r>
+        <w:rPr>
+          <w:lang w:val="en-US"/>
+        </w:rPr>
+        <w:t xml:space="preserve">Method: </w:t>
+      </w:r>
+      <w:r>
+        <w:rPr>
+          <w:lang w:val="en-US"/>
+        </w:rPr>
+        <w:t>GET</w:t>
+      </w:r>
+      <w:r>
+        <w:rPr>
+          <w:lang w:val="en-US"/>
+        </w:rPr>
+        <w:br/>
+        <w:t xml:space="preserve">URL: </w:t>
+      </w:r>
+      <w:hyperlink r:id="rId7" w:history="1">
+        <w:r>
+          <w:rPr>
+            <w:rStyle w:val="Hyperlink"/>
+          </w:rPr>
+          <w:t>http://localhost:8080</w:t>
+        </w:r>
+      </w:hyperlink>
+      <w:r>
+        <w:br/>
+        <w:t xml:space="preserve">Resource: </w:t>
+      </w:r>
+      <w:r>
+        <w:t>/</w:t>
+      </w:r>
+      <w:proofErr w:type="spellStart"/>
+      <w:r>
+        <w:t>get</w:t>
+      </w:r>
+      <w:r>
+        <w:t>book</w:t>
+      </w:r>
+      <w:proofErr w:type="spellEnd"/>
+      <w:r>
+        <w:t>/{id}</w:t>
+      </w:r>
+    </w:p>
+    <w:p>
+      <w:r>
+        <w:t>JSON Response body samples:</w:t>
+      </w:r>
+    </w:p>
+    <w:p>
+      <w:pPr>
+        <w:pStyle w:val="ListParagraph"/>
+        <w:numPr>
+          <w:ilvl w:val="0"/>
+          <w:numId w:val="3"/>
+        </w:numPr>
+      </w:pPr>
+      <w:r>
+        <w:t>Book exists</w:t>
+      </w:r>
+      <w:r>
+        <w:t>:</w:t>
+      </w:r>
+    </w:p>
+    <w:p>
+      <w:pPr>
+        <w:ind w:left="720"/>
+      </w:pPr>
+      <w:r>
+        <w:t>{</w:t>
+      </w:r>
+      <w:r>
+        <w:br/>
+      </w:r>
+      <w:r>
+        <w:t>    "book": "Selenium",</w:t>
+      </w:r>
+      <w:r>
+        <w:br/>
+      </w:r>
+      <w:r>
+        <w:t>    "aisle": 784,</w:t>
+      </w:r>
+      <w:r>
+        <w:br/>
+      </w:r>
+      <w:r>
+        <w:t>    "author": "</w:t>
+      </w:r>
+      <w:proofErr w:type="spellStart"/>
+      <w:r>
+        <w:t>Aish</w:t>
+      </w:r>
+      <w:proofErr w:type="spellEnd"/>
+      <w:r>
+        <w:t>",</w:t>
+      </w:r>
+      <w:r>
+        <w:br/>
+      </w:r>
+      <w:r>
+        <w:t>    "</w:t>
+      </w:r>
+      <w:proofErr w:type="spellStart"/>
+      <w:r>
+        <w:t>isbn</w:t>
+      </w:r>
+      <w:proofErr w:type="spellEnd"/>
+      <w:r>
+        <w:t>": "</w:t>
+      </w:r>
+      <w:proofErr w:type="spellStart"/>
+      <w:r>
+        <w:t>hhfcd</w:t>
+      </w:r>
+      <w:proofErr w:type="spellEnd"/>
+      <w:r>
+        <w:t>"</w:t>
+      </w:r>
+      <w:r>
+        <w:t>,</w:t>
+      </w:r>
+      <w:r>
+        <w:br/>
+        <w:t xml:space="preserve">    </w:t>
+      </w:r>
+      <w:r>
+        <w:t>"</w:t>
+      </w:r>
+      <w:r>
+        <w:t>id</w:t>
+      </w:r>
+      <w:r>
+        <w:t>": "hhfcd</w:t>
+      </w:r>
+      <w:r>
+        <w:t>784</w:t>
+      </w:r>
+      <w:r>
+        <w:t>"</w:t>
+      </w:r>
+      <w:r>
+        <w:t>,</w:t>
+      </w:r>
+      <w:r>
+        <w:br/>
+      </w:r>
+      <w:r>
+        <w:t>}</w:t>
+      </w:r>
+      <w:r>
+        <w:t xml:space="preserve"> </w:t>
+      </w:r>
+      <w:r>
+        <w:br/>
+        <w:t>Status code: 2</w:t>
+      </w:r>
+      <w:r>
+        <w:t>02 Accepted</w:t>
+      </w:r>
+    </w:p>
+    <w:p>
+      <w:pPr>
+        <w:pStyle w:val="ListParagraph"/>
+      </w:pPr>
+    </w:p>
+    <w:p>
+      <w:pPr>
+        <w:pStyle w:val="ListParagraph"/>
+        <w:numPr>
+          <w:ilvl w:val="0"/>
+          <w:numId w:val="3"/>
+        </w:numPr>
+      </w:pPr>
+      <w:r>
+        <w:t xml:space="preserve">Book </w:t>
+      </w:r>
+      <w:r>
+        <w:t>does not</w:t>
+      </w:r>
+      <w:r>
+        <w:t xml:space="preserve"> exist:</w:t>
+      </w:r>
+    </w:p>
+    <w:p>
+      <w:pPr>
+        <w:pStyle w:val="ListParagraph"/>
+      </w:pPr>
+      <w:r>
+        <w:t>{</w:t>
+      </w:r>
+    </w:p>
+    <w:p>
+      <w:pPr>
+        <w:pStyle w:val="ListParagraph"/>
+      </w:pPr>
+      <w:r>
+        <w:t xml:space="preserve">    "</w:t>
+      </w:r>
+      <w:proofErr w:type="spellStart"/>
+      <w:r>
+        <w:t>msg</w:t>
+      </w:r>
+      <w:proofErr w:type="spellEnd"/>
+      <w:r>
+        <w:t>": "Book does not exist"</w:t>
+      </w:r>
+    </w:p>
+    <w:p>
+      <w:pPr>
+        <w:pStyle w:val="ListParagraph"/>
+      </w:pPr>
+      <w:r>
+        <w:t>}</w:t>
+      </w:r>
+    </w:p>
+    <w:p>
+      <w:pPr>
+        <w:pStyle w:val="ListParagraph"/>
+      </w:pPr>
+      <w:r>
+        <w:t>Status code: 400 Bad Request</w:t>
+      </w:r>
+    </w:p>
+    <w:p>
+      <w:pPr>
+        <w:rPr>
+          <w:lang w:val="en-US"/>
+        </w:rPr>
+      </w:pPr>
+    </w:p>
+    <w:p>
+      <w:pPr>
+        <w:rPr>
+          <w:lang w:val="en-US"/>
+        </w:rPr>
+      </w:pPr>
+    </w:p>
+    <w:p>
+      <w:pPr>
+        <w:rPr>
+          <w:lang w:val="en-US"/>
+        </w:rPr>
+      </w:pPr>
+    </w:p>
+    <w:p>
+      <w:pPr>
+        <w:rPr>
+          <w:lang w:val="en-US"/>
+        </w:rPr>
+      </w:pPr>
+    </w:p>
+    <w:p>
+      <w:pPr>
+        <w:rPr>
+          <w:lang w:val="en-US"/>
+        </w:rPr>
+      </w:pPr>
+    </w:p>
+    <w:p>
+      <w:pPr>
+        <w:rPr>
+          <w:lang w:val="en-US"/>
+        </w:rPr>
+      </w:pPr>
+    </w:p>
+    <w:p>
+      <w:pPr>
+        <w:rPr>
+          <w:lang w:val="en-US"/>
+        </w:rPr>
+      </w:pPr>
+    </w:p>
+    <w:p>
+      <w:pPr>
+        <w:rPr>
+          <w:lang w:val="en-US"/>
+        </w:rPr>
+      </w:pPr>
+    </w:p>
+    <w:p>
+      <w:pPr>
+        <w:rPr>
+          <w:lang w:val="en-US"/>
+        </w:rPr>
+      </w:pPr>
+    </w:p>
+    <w:p>
+      <w:pPr>
+        <w:rPr>
+          <w:lang w:val="en-US"/>
+        </w:rPr>
+      </w:pPr>
+    </w:p>
+    <w:p>
+      <w:pPr>
+        <w:rPr>
+          <w:lang w:val="en-US"/>
+        </w:rPr>
+      </w:pPr>
+    </w:p>
+    <w:p>
+      <w:pPr>
+        <w:rPr>
+          <w:lang w:val="en-US"/>
+        </w:rPr>
+      </w:pPr>
+    </w:p>
+    <w:p>
+      <w:pPr>
+        <w:rPr>
+          <w:lang w:val="en-US"/>
+        </w:rPr>
+      </w:pPr>
+    </w:p>
+    <w:p>
+      <w:pPr>
+        <w:rPr>
+          <w:lang w:val="en-US"/>
+        </w:rPr>
+      </w:pPr>
+    </w:p>
+    <w:p>
+      <w:pPr>
+        <w:rPr>
+          <w:lang w:val="en-US"/>
+        </w:rPr>
+      </w:pPr>
+    </w:p>
+    <w:p>
+      <w:pPr>
+        <w:pStyle w:val="Heading1"/>
+      </w:pPr>
+      <w:r>
+        <w:lastRenderedPageBreak/>
+        <w:t xml:space="preserve">Get Book in Library with </w:t>
+      </w:r>
+      <w:r>
+        <w:t>Author, ISBN, Book or Aisle</w:t>
+      </w:r>
+      <w:r>
+        <w:t>:</w:t>
+      </w:r>
+    </w:p>
+    <w:p/>
+    <w:p>
+      <w:r>
+        <w:rPr>
+          <w:lang w:val="en-US"/>
+        </w:rPr>
+        <w:t>Method: GET</w:t>
+      </w:r>
+      <w:r>
+        <w:rPr>
+          <w:lang w:val="en-US"/>
+        </w:rPr>
+        <w:br/>
+        <w:t xml:space="preserve">URL: </w:t>
+      </w:r>
+      <w:hyperlink r:id="rId8" w:history="1">
+        <w:r>
+          <w:rPr>
+            <w:rStyle w:val="Hyperlink"/>
+          </w:rPr>
+          <w:t>http://localhost:8080</w:t>
+        </w:r>
+      </w:hyperlink>
+      <w:r>
+        <w:br/>
+        <w:t>Resource</w:t>
+      </w:r>
+      <w:r>
+        <w:t xml:space="preserve"> for author</w:t>
+      </w:r>
+      <w:r>
+        <w:t xml:space="preserve">: </w:t>
+      </w:r>
+      <w:r>
+        <w:t>/</w:t>
+      </w:r>
+      <w:proofErr w:type="spellStart"/>
+      <w:r>
+        <w:t>getbook</w:t>
+      </w:r>
+      <w:r>
+        <w:t>?author</w:t>
+      </w:r>
+      <w:proofErr w:type="spellEnd"/>
+      <w:r>
+        <w:t>=</w:t>
+      </w:r>
+      <w:proofErr w:type="spellStart"/>
+      <w:r>
+        <w:t>Aish</w:t>
+      </w:r>
+      <w:proofErr w:type="spellEnd"/>
+      <w:r>
+        <w:br/>
+        <w:t>Resource for ISBN</w:t>
+      </w:r>
+      <w:r>
+        <w:t xml:space="preserve">: </w:t>
+      </w:r>
+      <w:r>
+        <w:t>/</w:t>
+      </w:r>
+      <w:proofErr w:type="spellStart"/>
+      <w:r>
+        <w:t>getbook?</w:t>
+      </w:r>
+      <w:r>
+        <w:t>isbn</w:t>
+      </w:r>
+      <w:proofErr w:type="spellEnd"/>
+      <w:r>
+        <w:t>=</w:t>
+      </w:r>
+      <w:proofErr w:type="spellStart"/>
+      <w:r>
+        <w:t>hhfcd</w:t>
+      </w:r>
+      <w:proofErr w:type="spellEnd"/>
+      <w:r>
+        <w:br/>
+      </w:r>
+      <w:r>
+        <w:t xml:space="preserve">Resource for author: </w:t>
+      </w:r>
+      <w:r>
+        <w:t>/</w:t>
+      </w:r>
+      <w:proofErr w:type="spellStart"/>
+      <w:r>
+        <w:t>getbook?</w:t>
+      </w:r>
+      <w:r>
+        <w:t>book</w:t>
+      </w:r>
+      <w:proofErr w:type="spellEnd"/>
+      <w:r>
+        <w:t>=</w:t>
+      </w:r>
+      <w:r>
+        <w:t>Selenium</w:t>
+      </w:r>
+      <w:r>
+        <w:br/>
+        <w:t xml:space="preserve">Resource for ISBN: </w:t>
+      </w:r>
+      <w:r>
+        <w:t>/</w:t>
+      </w:r>
+      <w:proofErr w:type="spellStart"/>
+      <w:r>
+        <w:t>getbook?</w:t>
+      </w:r>
+      <w:r>
+        <w:t>aisle</w:t>
+      </w:r>
+      <w:proofErr w:type="spellEnd"/>
+      <w:r>
+        <w:t>=</w:t>
+      </w:r>
+      <w:r>
+        <w:t>784</w:t>
+      </w:r>
+    </w:p>
+    <w:p>
+      <w:r>
+        <w:t>JSON Response body samples:</w:t>
+      </w:r>
+    </w:p>
+    <w:p>
+      <w:pPr>
+        <w:pStyle w:val="ListParagraph"/>
+        <w:numPr>
+          <w:ilvl w:val="0"/>
+          <w:numId w:val="4"/>
+        </w:numPr>
+      </w:pPr>
+      <w:r>
+        <w:t>Book exists</w:t>
+      </w:r>
+      <w:r>
+        <w:t>:</w:t>
+      </w:r>
+    </w:p>
+    <w:p>
+      <w:pPr>
+        <w:ind w:left="720"/>
+      </w:pPr>
+      <w:r>
+        <w:t>{</w:t>
+      </w:r>
+      <w:r>
+        <w:br/>
+      </w:r>
+      <w:r>
+        <w:t>    "book": "Selenium",</w:t>
+      </w:r>
+      <w:r>
+        <w:br/>
+      </w:r>
+      <w:r>
+        <w:t>    "aisle": 784,</w:t>
+      </w:r>
+      <w:r>
+        <w:br/>
+      </w:r>
+      <w:r>
+        <w:t>    "author": "</w:t>
+      </w:r>
+      <w:proofErr w:type="spellStart"/>
+      <w:r>
+        <w:t>Aish</w:t>
+      </w:r>
+      <w:proofErr w:type="spellEnd"/>
+      <w:r>
+        <w:t>",</w:t>
+      </w:r>
+      <w:r>
+        <w:br/>
+      </w:r>
+      <w:r>
+        <w:t>    "</w:t>
+      </w:r>
+      <w:proofErr w:type="spellStart"/>
+      <w:r>
+        <w:t>isbn</w:t>
+      </w:r>
+      <w:proofErr w:type="spellEnd"/>
+      <w:r>
+        <w:t>": "</w:t>
+      </w:r>
+      <w:proofErr w:type="spellStart"/>
+      <w:r>
+        <w:t>hhfcd</w:t>
+      </w:r>
+      <w:proofErr w:type="spellEnd"/>
+      <w:r>
+        <w:t>"</w:t>
+      </w:r>
+      <w:r>
+        <w:t>,</w:t>
+      </w:r>
+      <w:r>
+        <w:br/>
+        <w:t xml:space="preserve">    </w:t>
+      </w:r>
+      <w:r>
+        <w:t>"</w:t>
+      </w:r>
+      <w:r>
+        <w:t>id</w:t>
+      </w:r>
+      <w:r>
+        <w:t>": "hhfcd</w:t>
+      </w:r>
+      <w:r>
+        <w:t>784</w:t>
+      </w:r>
+      <w:r>
+        <w:t>"</w:t>
+      </w:r>
+      <w:r>
+        <w:t>,</w:t>
+      </w:r>
+      <w:r>
+        <w:br/>
+      </w:r>
+      <w:r>
+        <w:t>}</w:t>
+      </w:r>
+      <w:r>
+        <w:t xml:space="preserve"> </w:t>
+      </w:r>
+      <w:r>
+        <w:br/>
+      </w:r>
+      <w:r>
+        <w:t>Status code: 202 Accepted</w:t>
+      </w:r>
+    </w:p>
+    <w:p>
+      <w:pPr>
+        <w:pStyle w:val="ListParagraph"/>
+      </w:pPr>
+    </w:p>
+    <w:p>
+      <w:pPr>
+        <w:pStyle w:val="ListParagraph"/>
+        <w:numPr>
+          <w:ilvl w:val="0"/>
+          <w:numId w:val="4"/>
+        </w:numPr>
+      </w:pPr>
+      <w:r>
+        <w:t xml:space="preserve">Book </w:t>
+      </w:r>
+      <w:r>
+        <w:t>does not</w:t>
+      </w:r>
+      <w:r>
+        <w:t xml:space="preserve"> exist:</w:t>
+      </w:r>
+    </w:p>
+    <w:p>
+      <w:pPr>
+        <w:pStyle w:val="ListParagraph"/>
+      </w:pPr>
+      <w:r>
+        <w:t>{</w:t>
+      </w:r>
+    </w:p>
+    <w:p>
+      <w:pPr>
+        <w:pStyle w:val="ListParagraph"/>
+      </w:pPr>
+      <w:r>
+        <w:t xml:space="preserve">    "</w:t>
+      </w:r>
+      <w:proofErr w:type="spellStart"/>
+      <w:r>
+        <w:t>msg</w:t>
+      </w:r>
+      <w:proofErr w:type="spellEnd"/>
+      <w:r>
+        <w:t>": "Book does not exist"</w:t>
+      </w:r>
+    </w:p>
+    <w:p>
+      <w:pPr>
+        <w:pStyle w:val="ListParagraph"/>
+      </w:pPr>
+      <w:r>
+        <w:t>}</w:t>
+      </w:r>
+    </w:p>
+    <w:p>
+      <w:pPr>
+        <w:pStyle w:val="ListParagraph"/>
+      </w:pPr>
+      <w:r>
+        <w:t>Status code: 400 Bad Request</w:t>
+      </w:r>
+    </w:p>
+    <w:p>
+      <w:pPr>
+        <w:pStyle w:val="ListParagraph"/>
+      </w:pPr>
+    </w:p>
+    <w:p>
+      <w:pPr>
+        <w:pStyle w:val="ListParagraph"/>
+      </w:pPr>
+    </w:p>
+    <w:p>
+      <w:pPr>
+        <w:pStyle w:val="ListParagraph"/>
+      </w:pPr>
+    </w:p>
+    <w:p>
+      <w:pPr>
+        <w:pStyle w:val="ListParagraph"/>
+      </w:pPr>
+    </w:p>
+    <w:p>
+      <w:pPr>
+        <w:pStyle w:val="ListParagraph"/>
+      </w:pPr>
+    </w:p>
+    <w:p>
+      <w:pPr>
+        <w:pStyle w:val="ListParagraph"/>
+      </w:pPr>
+    </w:p>
+    <w:p>
+      <w:pPr>
+        <w:pStyle w:val="ListParagraph"/>
+      </w:pPr>
+    </w:p>
+    <w:p>
+      <w:pPr>
+        <w:pStyle w:val="ListParagraph"/>
+      </w:pPr>
+    </w:p>
+    <w:p>
+      <w:pPr>
+        <w:pStyle w:val="ListParagraph"/>
+      </w:pPr>
+    </w:p>
+    <w:p>
+      <w:pPr>
+        <w:pStyle w:val="ListParagraph"/>
+      </w:pPr>
+    </w:p>
+    <w:p>
+      <w:pPr>
+        <w:pStyle w:val="ListParagraph"/>
+      </w:pPr>
+    </w:p>
+    <w:p>
+      <w:pPr>
+        <w:pStyle w:val="ListParagraph"/>
+      </w:pPr>
+    </w:p>
+    <w:p>
+      <w:pPr>
+        <w:pStyle w:val="ListParagraph"/>
+      </w:pPr>
+    </w:p>
+    <w:p>
+      <w:pPr>
+        <w:pStyle w:val="ListParagraph"/>
+      </w:pPr>
+    </w:p>
+    <w:p>
+      <w:pPr>
+        <w:pStyle w:val="ListParagraph"/>
+      </w:pPr>
+    </w:p>
+    <w:p>
+      <w:pPr>
+        <w:pStyle w:val="ListParagraph"/>
+      </w:pPr>
+    </w:p>
+    <w:p>
+      <w:pPr>
+        <w:pStyle w:val="ListParagraph"/>
+      </w:pPr>
+    </w:p>
+    <w:p>
+      <w:pPr>
+        <w:pStyle w:val="ListParagraph"/>
+      </w:pPr>
+    </w:p>
+    <w:p>
+      <w:pPr>
+        <w:pStyle w:val="ListParagraph"/>
+      </w:pPr>
+    </w:p>
+    <w:p>
+      <w:pPr>
+        <w:pStyle w:val="ListParagraph"/>
+      </w:pPr>
+    </w:p>
+    <w:p>
+      <w:pPr>
+        <w:pStyle w:val="ListParagraph"/>
+      </w:pPr>
+    </w:p>
+    <w:p>
+      <w:pPr>
+        <w:pStyle w:val="Heading1"/>
+      </w:pPr>
+      <w:r>
+        <w:lastRenderedPageBreak/>
+        <w:t>Delete</w:t>
+      </w:r>
+      <w:r>
+        <w:t xml:space="preserve"> Book in Library with ID:</w:t>
+      </w:r>
+    </w:p>
+    <w:p/>
+    <w:p>
+      <w:r>
+        <w:rPr>
+          <w:lang w:val="en-US"/>
+        </w:rPr>
+        <w:t>Method: GET</w:t>
+      </w:r>
+      <w:r>
+        <w:rPr>
+          <w:lang w:val="en-US"/>
+        </w:rPr>
+        <w:br/>
+        <w:t xml:space="preserve">URL: </w:t>
+      </w:r>
+      <w:hyperlink r:id="rId9" w:history="1">
+        <w:r>
+          <w:rPr>
+            <w:rStyle w:val="Hyperlink"/>
+          </w:rPr>
+          <w:t>http://localhost:8080</w:t>
+        </w:r>
+      </w:hyperlink>
+      <w:r>
+        <w:br/>
+        <w:t xml:space="preserve">Resource: </w:t>
+      </w:r>
+      <w:r>
+        <w:t>/</w:t>
+      </w:r>
+      <w:proofErr w:type="spellStart"/>
+      <w:r>
+        <w:t>delete</w:t>
+      </w:r>
+      <w:r>
+        <w:t>book</w:t>
+      </w:r>
+      <w:proofErr w:type="spellEnd"/>
+      <w:r>
+        <w:t>/{id}</w:t>
+      </w:r>
+    </w:p>
+    <w:p>
+      <w:r>
+        <w:t>JSON Response body samples:</w:t>
+      </w:r>
+    </w:p>
+    <w:p>
+      <w:pPr>
+        <w:pStyle w:val="ListParagraph"/>
+        <w:numPr>
+          <w:ilvl w:val="0"/>
+          <w:numId w:val="5"/>
+        </w:numPr>
+      </w:pPr>
+      <w:r>
+        <w:t>Book exists:</w:t>
+      </w:r>
+    </w:p>
+    <w:p>
+      <w:pPr>
+        <w:ind w:left="720"/>
+      </w:pPr>
+      <w:r>
+        <w:t>{</w:t>
+      </w:r>
+      <w:r>
+        <w:br/>
+      </w:r>
+      <w:r>
+        <w:t>    "</w:t>
+      </w:r>
+      <w:proofErr w:type="spellStart"/>
+      <w:r>
+        <w:t>msg</w:t>
+      </w:r>
+      <w:proofErr w:type="spellEnd"/>
+      <w:r>
+        <w:t>": "</w:t>
+      </w:r>
+      <w:r>
+        <w:t xml:space="preserve">Book </w:t>
+      </w:r>
+      <w:r>
+        <w:t>hhfcd</w:t>
+      </w:r>
+      <w:r>
+        <w:t>784</w:t>
+      </w:r>
+      <w:r>
+        <w:t xml:space="preserve"> is deleted successfully</w:t>
+      </w:r>
+      <w:r>
+        <w:t>"</w:t>
+      </w:r>
+      <w:r>
+        <w:br/>
+      </w:r>
+      <w:r>
+        <w:t>}</w:t>
+      </w:r>
+      <w:r>
+        <w:t xml:space="preserve"> </w:t>
+      </w:r>
+      <w:r>
+        <w:br/>
+        <w:t>Status code: 202 Accepted</w:t>
+      </w:r>
+    </w:p>
+    <w:p>
+      <w:pPr>
+        <w:pStyle w:val="ListParagraph"/>
+      </w:pPr>
+    </w:p>
+    <w:p>
+      <w:pPr>
+        <w:pStyle w:val="ListParagraph"/>
+        <w:numPr>
+          <w:ilvl w:val="0"/>
+          <w:numId w:val="5"/>
+        </w:numPr>
+      </w:pPr>
+      <w:r>
+        <w:t>Book does not exist:</w:t>
+      </w:r>
+    </w:p>
+    <w:p>
+      <w:pPr>
+        <w:pStyle w:val="ListParagraph"/>
+      </w:pPr>
+      <w:r>
+        <w:t>{</w:t>
+      </w:r>
+    </w:p>
+    <w:p>
+      <w:pPr>
+        <w:pStyle w:val="ListParagraph"/>
+      </w:pPr>
+      <w:r>
+        <w:t xml:space="preserve">    "</w:t>
+      </w:r>
+      <w:proofErr w:type="spellStart"/>
+      <w:r>
+        <w:t>msg</w:t>
+      </w:r>
+      <w:proofErr w:type="spellEnd"/>
+      <w:r>
+        <w:t>": "Book does not exist"</w:t>
+      </w:r>
+    </w:p>
+    <w:p>
+      <w:pPr>
+        <w:pStyle w:val="ListParagraph"/>
+      </w:pPr>
+      <w:r>
+        <w:t>}</w:t>
+      </w:r>
+    </w:p>
+    <w:p>
+      <w:pPr>
+        <w:pStyle w:val="ListParagraph"/>
+      </w:pPr>
+      <w:r>
+        <w:t xml:space="preserve">Status code: </w:t>
+      </w:r>
+      <w:r>
+        <w:t>202</w:t>
+      </w:r>
+      <w:r>
+        <w:t xml:space="preserve"> </w:t>
+      </w:r>
+      <w:r>
+        <w:t>Accepted</w:t>
+      </w:r>
+    </w:p>
+    <w:p>
+      <w:pPr>
+        <w:pStyle w:val="ListParagraph"/>
+      </w:pPr>
     </w:p>
     <w:p>
       <w:pPr>
@@ -313,6 +1656,273 @@
 <file path=word/numbering.xml><?xml version="1.0" encoding="utf-8"?>
 <w:numbering xmlns:wpc="http://schemas.microsoft.com/office/word/2010/wordprocessingCanvas" xmlns:cx="http://schemas.microsoft.com/office/drawing/2014/chartex" xmlns:cx1="http://schemas.microsoft.com/office/drawing/2015/9/8/chartex" xmlns:cx2="http://schemas.microsoft.com/office/drawing/2015/10/21/chartex" xmlns:cx3="http://schemas.microsoft.com/office/drawing/2016/5/9/chartex" xmlns:cx4="http://schemas.microsoft.com/office/drawing/2016/5/10/chartex" xmlns:cx5="http://schemas.microsoft.com/office/drawing/2016/5/11/chartex" xmlns:cx6="http://schemas.microsoft.com/office/drawing/2016/5/12/chartex" xmlns:cx7="http://schemas.microsoft.com/office/drawing/2016/5/13/chartex" xmlns:cx8="http://schemas.microsoft.com/office/drawing/2016/5/14/chartex" xmlns:mc="http://schemas.openxmlformats.org/markup-compatibility/2006" xmlns:aink="http://schemas.microsoft.com/office/drawing/2016/ink" xmlns:am3d="http://schemas.microsoft.com/office/drawing/2017/model3d" xmlns:o="urn:schemas-microsoft-com:office:office" xmlns:oel="http://schemas.microsoft.com/office/2019/extlst" xmlns:r="http://schemas.openxmlformats.org/officeDocument/2006/relationships" xmlns:m="http://schemas.openxmlformats.org/officeDocument/2006/math" xmlns:v="urn:schemas-microsoft-com:vml" xmlns:wp14="http://schemas.microsoft.com/office/word/2010/wordprocessingDrawing" xmlns:wp="http://schemas.openxmlformats.org/drawingml/2006/wordprocessingDrawing" xmlns:w10="urn:schemas-microsoft-com:office:word" xmlns:w="http://schemas.openxmlformats.org/wordprocessingml/2006/main" xmlns:w14="http://schemas.microsoft.com/office/word/2010/wordml" xmlns:w15="http://schemas.microsoft.com/office/word/2012/wordml" xmlns:w16cex="http://schemas.microsoft.com/office/word/2018/wordml/cex" xmlns:w16cid="http://schemas.microsoft.com/office/word/2016/wordml/cid" xmlns:w16="http://schemas.microsoft.com/office/word/2018/wordml" xmlns:w16du="http://schemas.microsoft.com/office/word/2023/wordml/word16du" xmlns:w16sdtdh="http://schemas.microsoft.com/office/word/2020/wordml/sdtdatahash" xmlns:w16se="http://schemas.microsoft.com/office/word/2015/wordml/symex" xmlns:wpg="http://schemas.microsoft.com/office/word/2010/wordprocessingGroup" xmlns:wpi="http://schemas.microsoft.com/office/word/2010/wordprocessingInk" xmlns:wne="http://schemas.microsoft.com/office/word/2006/wordml" xmlns:wps="http://schemas.microsoft.com/office/word/2010/wordprocessingShape" mc:Ignorable="w14 w15 w16se w16cid w16 w16cex w16sdtdh w16du wp14">
   <w:abstractNum w:abstractNumId="0" w15:restartNumberingAfterBreak="0">
+    <w:nsid w:val="010D0D54"/>
+    <w:multiLevelType w:val="hybridMultilevel"/>
+    <w:tmpl w:val="BBE00C96"/>
+    <w:lvl w:ilvl="0" w:tplc="FFFFFFFF">
+      <w:start w:val="1"/>
+      <w:numFmt w:val="decimal"/>
+      <w:lvlText w:val="%1."/>
+      <w:lvlJc w:val="left"/>
+      <w:pPr>
+        <w:ind w:left="720" w:hanging="360"/>
+      </w:pPr>
+      <w:rPr>
+        <w:rFonts w:hint="default"/>
+      </w:rPr>
+    </w:lvl>
+    <w:lvl w:ilvl="1" w:tplc="FFFFFFFF">
+      <w:start w:val="1"/>
+      <w:numFmt w:val="lowerLetter"/>
+      <w:lvlText w:val="%2."/>
+      <w:lvlJc w:val="left"/>
+      <w:pPr>
+        <w:ind w:left="1440" w:hanging="360"/>
+      </w:pPr>
+    </w:lvl>
+    <w:lvl w:ilvl="2" w:tplc="FFFFFFFF" w:tentative="1">
+      <w:start w:val="1"/>
+      <w:numFmt w:val="lowerRoman"/>
+      <w:lvlText w:val="%3."/>
+      <w:lvlJc w:val="right"/>
+      <w:pPr>
+        <w:ind w:left="2160" w:hanging="180"/>
+      </w:pPr>
+    </w:lvl>
+    <w:lvl w:ilvl="3" w:tplc="FFFFFFFF" w:tentative="1">
+      <w:start w:val="1"/>
+      <w:numFmt w:val="decimal"/>
+      <w:lvlText w:val="%4."/>
+      <w:lvlJc w:val="left"/>
+      <w:pPr>
+        <w:ind w:left="2880" w:hanging="360"/>
+      </w:pPr>
+    </w:lvl>
+    <w:lvl w:ilvl="4" w:tplc="FFFFFFFF" w:tentative="1">
+      <w:start w:val="1"/>
+      <w:numFmt w:val="lowerLetter"/>
+      <w:lvlText w:val="%5."/>
+      <w:lvlJc w:val="left"/>
+      <w:pPr>
+        <w:ind w:left="3600" w:hanging="360"/>
+      </w:pPr>
+    </w:lvl>
+    <w:lvl w:ilvl="5" w:tplc="FFFFFFFF" w:tentative="1">
+      <w:start w:val="1"/>
+      <w:numFmt w:val="lowerRoman"/>
+      <w:lvlText w:val="%6."/>
+      <w:lvlJc w:val="right"/>
+      <w:pPr>
+        <w:ind w:left="4320" w:hanging="180"/>
+      </w:pPr>
+    </w:lvl>
+    <w:lvl w:ilvl="6" w:tplc="FFFFFFFF" w:tentative="1">
+      <w:start w:val="1"/>
+      <w:numFmt w:val="decimal"/>
+      <w:lvlText w:val="%7."/>
+      <w:lvlJc w:val="left"/>
+      <w:pPr>
+        <w:ind w:left="5040" w:hanging="360"/>
+      </w:pPr>
+    </w:lvl>
+    <w:lvl w:ilvl="7" w:tplc="FFFFFFFF" w:tentative="1">
+      <w:start w:val="1"/>
+      <w:numFmt w:val="lowerLetter"/>
+      <w:lvlText w:val="%8."/>
+      <w:lvlJc w:val="left"/>
+      <w:pPr>
+        <w:ind w:left="5760" w:hanging="360"/>
+      </w:pPr>
+    </w:lvl>
+    <w:lvl w:ilvl="8" w:tplc="FFFFFFFF" w:tentative="1">
+      <w:start w:val="1"/>
+      <w:numFmt w:val="lowerRoman"/>
+      <w:lvlText w:val="%9."/>
+      <w:lvlJc w:val="right"/>
+      <w:pPr>
+        <w:ind w:left="6480" w:hanging="180"/>
+      </w:pPr>
+    </w:lvl>
+  </w:abstractNum>
+  <w:abstractNum w:abstractNumId="1" w15:restartNumberingAfterBreak="0">
+    <w:nsid w:val="05537A19"/>
+    <w:multiLevelType w:val="hybridMultilevel"/>
+    <w:tmpl w:val="BBE00C96"/>
+    <w:lvl w:ilvl="0" w:tplc="FFFFFFFF">
+      <w:start w:val="1"/>
+      <w:numFmt w:val="decimal"/>
+      <w:lvlText w:val="%1."/>
+      <w:lvlJc w:val="left"/>
+      <w:pPr>
+        <w:ind w:left="720" w:hanging="360"/>
+      </w:pPr>
+      <w:rPr>
+        <w:rFonts w:hint="default"/>
+      </w:rPr>
+    </w:lvl>
+    <w:lvl w:ilvl="1" w:tplc="FFFFFFFF">
+      <w:start w:val="1"/>
+      <w:numFmt w:val="lowerLetter"/>
+      <w:lvlText w:val="%2."/>
+      <w:lvlJc w:val="left"/>
+      <w:pPr>
+        <w:ind w:left="1440" w:hanging="360"/>
+      </w:pPr>
+    </w:lvl>
+    <w:lvl w:ilvl="2" w:tplc="FFFFFFFF" w:tentative="1">
+      <w:start w:val="1"/>
+      <w:numFmt w:val="lowerRoman"/>
+      <w:lvlText w:val="%3."/>
+      <w:lvlJc w:val="right"/>
+      <w:pPr>
+        <w:ind w:left="2160" w:hanging="180"/>
+      </w:pPr>
+    </w:lvl>
+    <w:lvl w:ilvl="3" w:tplc="FFFFFFFF" w:tentative="1">
+      <w:start w:val="1"/>
+      <w:numFmt w:val="decimal"/>
+      <w:lvlText w:val="%4."/>
+      <w:lvlJc w:val="left"/>
+      <w:pPr>
+        <w:ind w:left="2880" w:hanging="360"/>
+      </w:pPr>
+    </w:lvl>
+    <w:lvl w:ilvl="4" w:tplc="FFFFFFFF" w:tentative="1">
+      <w:start w:val="1"/>
+      <w:numFmt w:val="lowerLetter"/>
+      <w:lvlText w:val="%5."/>
+      <w:lvlJc w:val="left"/>
+      <w:pPr>
+        <w:ind w:left="3600" w:hanging="360"/>
+      </w:pPr>
+    </w:lvl>
+    <w:lvl w:ilvl="5" w:tplc="FFFFFFFF" w:tentative="1">
+      <w:start w:val="1"/>
+      <w:numFmt w:val="lowerRoman"/>
+      <w:lvlText w:val="%6."/>
+      <w:lvlJc w:val="right"/>
+      <w:pPr>
+        <w:ind w:left="4320" w:hanging="180"/>
+      </w:pPr>
+    </w:lvl>
+    <w:lvl w:ilvl="6" w:tplc="FFFFFFFF" w:tentative="1">
+      <w:start w:val="1"/>
+      <w:numFmt w:val="decimal"/>
+      <w:lvlText w:val="%7."/>
+      <w:lvlJc w:val="left"/>
+      <w:pPr>
+        <w:ind w:left="5040" w:hanging="360"/>
+      </w:pPr>
+    </w:lvl>
+    <w:lvl w:ilvl="7" w:tplc="FFFFFFFF" w:tentative="1">
+      <w:start w:val="1"/>
+      <w:numFmt w:val="lowerLetter"/>
+      <w:lvlText w:val="%8."/>
+      <w:lvlJc w:val="left"/>
+      <w:pPr>
+        <w:ind w:left="5760" w:hanging="360"/>
+      </w:pPr>
+    </w:lvl>
+    <w:lvl w:ilvl="8" w:tplc="FFFFFFFF" w:tentative="1">
+      <w:start w:val="1"/>
+      <w:numFmt w:val="lowerRoman"/>
+      <w:lvlText w:val="%9."/>
+      <w:lvlJc w:val="right"/>
+      <w:pPr>
+        <w:ind w:left="6480" w:hanging="180"/>
+      </w:pPr>
+    </w:lvl>
+  </w:abstractNum>
+  <w:abstractNum w:abstractNumId="2" w15:restartNumberingAfterBreak="0">
+    <w:nsid w:val="059A1C81"/>
+    <w:multiLevelType w:val="hybridMultilevel"/>
+    <w:tmpl w:val="BBE00C96"/>
+    <w:lvl w:ilvl="0" w:tplc="FFFFFFFF">
+      <w:start w:val="1"/>
+      <w:numFmt w:val="decimal"/>
+      <w:lvlText w:val="%1."/>
+      <w:lvlJc w:val="left"/>
+      <w:pPr>
+        <w:ind w:left="720" w:hanging="360"/>
+      </w:pPr>
+      <w:rPr>
+        <w:rFonts w:hint="default"/>
+      </w:rPr>
+    </w:lvl>
+    <w:lvl w:ilvl="1" w:tplc="FFFFFFFF">
+      <w:start w:val="1"/>
+      <w:numFmt w:val="lowerLetter"/>
+      <w:lvlText w:val="%2."/>
+      <w:lvlJc w:val="left"/>
+      <w:pPr>
+        <w:ind w:left="1440" w:hanging="360"/>
+      </w:pPr>
+    </w:lvl>
+    <w:lvl w:ilvl="2" w:tplc="FFFFFFFF" w:tentative="1">
+      <w:start w:val="1"/>
+      <w:numFmt w:val="lowerRoman"/>
+      <w:lvlText w:val="%3."/>
+      <w:lvlJc w:val="right"/>
+      <w:pPr>
+        <w:ind w:left="2160" w:hanging="180"/>
+      </w:pPr>
+    </w:lvl>
+    <w:lvl w:ilvl="3" w:tplc="FFFFFFFF" w:tentative="1">
+      <w:start w:val="1"/>
+      <w:numFmt w:val="decimal"/>
+      <w:lvlText w:val="%4."/>
+      <w:lvlJc w:val="left"/>
+      <w:pPr>
+        <w:ind w:left="2880" w:hanging="360"/>
+      </w:pPr>
+    </w:lvl>
+    <w:lvl w:ilvl="4" w:tplc="FFFFFFFF" w:tentative="1">
+      <w:start w:val="1"/>
+      <w:numFmt w:val="lowerLetter"/>
+      <w:lvlText w:val="%5."/>
+      <w:lvlJc w:val="left"/>
+      <w:pPr>
+        <w:ind w:left="3600" w:hanging="360"/>
+      </w:pPr>
+    </w:lvl>
+    <w:lvl w:ilvl="5" w:tplc="FFFFFFFF" w:tentative="1">
+      <w:start w:val="1"/>
+      <w:numFmt w:val="lowerRoman"/>
+      <w:lvlText w:val="%6."/>
+      <w:lvlJc w:val="right"/>
+      <w:pPr>
+        <w:ind w:left="4320" w:hanging="180"/>
+      </w:pPr>
+    </w:lvl>
+    <w:lvl w:ilvl="6" w:tplc="FFFFFFFF" w:tentative="1">
+      <w:start w:val="1"/>
+      <w:numFmt w:val="decimal"/>
+      <w:lvlText w:val="%7."/>
+      <w:lvlJc w:val="left"/>
+      <w:pPr>
+        <w:ind w:left="5040" w:hanging="360"/>
+      </w:pPr>
+    </w:lvl>
+    <w:lvl w:ilvl="7" w:tplc="FFFFFFFF" w:tentative="1">
+      <w:start w:val="1"/>
+      <w:numFmt w:val="lowerLetter"/>
+      <w:lvlText w:val="%8."/>
+      <w:lvlJc w:val="left"/>
+      <w:pPr>
+        <w:ind w:left="5760" w:hanging="360"/>
+      </w:pPr>
+    </w:lvl>
+    <w:lvl w:ilvl="8" w:tplc="FFFFFFFF" w:tentative="1">
+      <w:start w:val="1"/>
+      <w:numFmt w:val="lowerRoman"/>
+      <w:lvlText w:val="%9."/>
+      <w:lvlJc w:val="right"/>
+      <w:pPr>
+        <w:ind w:left="6480" w:hanging="180"/>
+      </w:pPr>
+    </w:lvl>
+  </w:abstractNum>
+  <w:abstractNum w:abstractNumId="3" w15:restartNumberingAfterBreak="0">
     <w:nsid w:val="46265FDA"/>
     <w:multiLevelType w:val="hybridMultilevel"/>
     <w:tmpl w:val="BBE00C96"/>
@@ -401,8 +2011,109 @@
       </w:pPr>
     </w:lvl>
   </w:abstractNum>
+  <w:abstractNum w:abstractNumId="4" w15:restartNumberingAfterBreak="0">
+    <w:nsid w:val="5A3A3C9A"/>
+    <w:multiLevelType w:val="hybridMultilevel"/>
+    <w:tmpl w:val="BBE00C96"/>
+    <w:lvl w:ilvl="0" w:tplc="FFFFFFFF">
+      <w:start w:val="1"/>
+      <w:numFmt w:val="decimal"/>
+      <w:lvlText w:val="%1."/>
+      <w:lvlJc w:val="left"/>
+      <w:pPr>
+        <w:ind w:left="720" w:hanging="360"/>
+      </w:pPr>
+      <w:rPr>
+        <w:rFonts w:hint="default"/>
+      </w:rPr>
+    </w:lvl>
+    <w:lvl w:ilvl="1" w:tplc="FFFFFFFF">
+      <w:start w:val="1"/>
+      <w:numFmt w:val="lowerLetter"/>
+      <w:lvlText w:val="%2."/>
+      <w:lvlJc w:val="left"/>
+      <w:pPr>
+        <w:ind w:left="1440" w:hanging="360"/>
+      </w:pPr>
+    </w:lvl>
+    <w:lvl w:ilvl="2" w:tplc="FFFFFFFF" w:tentative="1">
+      <w:start w:val="1"/>
+      <w:numFmt w:val="lowerRoman"/>
+      <w:lvlText w:val="%3."/>
+      <w:lvlJc w:val="right"/>
+      <w:pPr>
+        <w:ind w:left="2160" w:hanging="180"/>
+      </w:pPr>
+    </w:lvl>
+    <w:lvl w:ilvl="3" w:tplc="FFFFFFFF" w:tentative="1">
+      <w:start w:val="1"/>
+      <w:numFmt w:val="decimal"/>
+      <w:lvlText w:val="%4."/>
+      <w:lvlJc w:val="left"/>
+      <w:pPr>
+        <w:ind w:left="2880" w:hanging="360"/>
+      </w:pPr>
+    </w:lvl>
+    <w:lvl w:ilvl="4" w:tplc="FFFFFFFF" w:tentative="1">
+      <w:start w:val="1"/>
+      <w:numFmt w:val="lowerLetter"/>
+      <w:lvlText w:val="%5."/>
+      <w:lvlJc w:val="left"/>
+      <w:pPr>
+        <w:ind w:left="3600" w:hanging="360"/>
+      </w:pPr>
+    </w:lvl>
+    <w:lvl w:ilvl="5" w:tplc="FFFFFFFF" w:tentative="1">
+      <w:start w:val="1"/>
+      <w:numFmt w:val="lowerRoman"/>
+      <w:lvlText w:val="%6."/>
+      <w:lvlJc w:val="right"/>
+      <w:pPr>
+        <w:ind w:left="4320" w:hanging="180"/>
+      </w:pPr>
+    </w:lvl>
+    <w:lvl w:ilvl="6" w:tplc="FFFFFFFF" w:tentative="1">
+      <w:start w:val="1"/>
+      <w:numFmt w:val="decimal"/>
+      <w:lvlText w:val="%7."/>
+      <w:lvlJc w:val="left"/>
+      <w:pPr>
+        <w:ind w:left="5040" w:hanging="360"/>
+      </w:pPr>
+    </w:lvl>
+    <w:lvl w:ilvl="7" w:tplc="FFFFFFFF" w:tentative="1">
+      <w:start w:val="1"/>
+      <w:numFmt w:val="lowerLetter"/>
+      <w:lvlText w:val="%8."/>
+      <w:lvlJc w:val="left"/>
+      <w:pPr>
+        <w:ind w:left="5760" w:hanging="360"/>
+      </w:pPr>
+    </w:lvl>
+    <w:lvl w:ilvl="8" w:tplc="FFFFFFFF" w:tentative="1">
+      <w:start w:val="1"/>
+      <w:numFmt w:val="lowerRoman"/>
+      <w:lvlText w:val="%9."/>
+      <w:lvlJc w:val="right"/>
+      <w:pPr>
+        <w:ind w:left="6480" w:hanging="180"/>
+      </w:pPr>
+    </w:lvl>
+  </w:abstractNum>
   <w:num w:numId="1" w16cid:durableId="1416511193">
+    <w:abstractNumId w:val="3"/>
+  </w:num>
+  <w:num w:numId="2" w16cid:durableId="480076642">
+    <w:abstractNumId w:val="4"/>
+  </w:num>
+  <w:num w:numId="3" w16cid:durableId="1198154766">
+    <w:abstractNumId w:val="2"/>
+  </w:num>
+  <w:num w:numId="4" w16cid:durableId="104929384">
     <w:abstractNumId w:val="0"/>
+  </w:num>
+  <w:num w:numId="5" w16cid:durableId="1567763795">
+    <w:abstractNumId w:val="1"/>
   </w:num>
 </w:numbering>
 </file>
@@ -808,9 +2519,31 @@
     <w:name w:val="Normal"/>
     <w:qFormat/>
   </w:style>
+  <w:style w:type="paragraph" w:styleId="Heading1">
+    <w:name w:val="heading 1"/>
+    <w:basedOn w:val="Normal"/>
+    <w:next w:val="Normal"/>
+    <w:link w:val="Heading1Char"/>
+    <w:uiPriority w:val="9"/>
+    <w:qFormat/>
+    <w:rsid w:val="000474F5"/>
+    <w:pPr>
+      <w:keepNext/>
+      <w:keepLines/>
+      <w:spacing w:before="240" w:after="0"/>
+      <w:outlineLvl w:val="0"/>
+    </w:pPr>
+    <w:rPr>
+      <w:rFonts w:asciiTheme="majorHAnsi" w:eastAsiaTheme="majorEastAsia" w:hAnsiTheme="majorHAnsi" w:cstheme="majorBidi"/>
+      <w:color w:val="2F5496" w:themeColor="accent1" w:themeShade="BF"/>
+      <w:sz w:val="32"/>
+      <w:szCs w:val="32"/>
+    </w:rPr>
+  </w:style>
   <w:style w:type="character" w:default="1" w:styleId="DefaultParagraphFont">
     <w:name w:val="Default Paragraph Font"/>
     <w:uiPriority w:val="1"/>
+    <w:semiHidden/>
     <w:unhideWhenUsed/>
   </w:style>
   <w:style w:type="table" w:default="1" w:styleId="TableNormal">
@@ -867,6 +2600,19 @@
       <w:ind w:left="720"/>
       <w:contextualSpacing/>
     </w:pPr>
+  </w:style>
+  <w:style w:type="character" w:customStyle="1" w:styleId="Heading1Char">
+    <w:name w:val="Heading 1 Char"/>
+    <w:basedOn w:val="DefaultParagraphFont"/>
+    <w:link w:val="Heading1"/>
+    <w:uiPriority w:val="9"/>
+    <w:rsid w:val="000474F5"/>
+    <w:rPr>
+      <w:rFonts w:asciiTheme="majorHAnsi" w:eastAsiaTheme="majorEastAsia" w:hAnsiTheme="majorHAnsi" w:cstheme="majorBidi"/>
+      <w:color w:val="2F5496" w:themeColor="accent1" w:themeShade="BF"/>
+      <w:sz w:val="32"/>
+      <w:szCs w:val="32"/>
+    </w:rPr>
   </w:style>
 </w:styles>
 </file>

</xml_diff>